<commit_message>
Update Simulations and Design Decisions.docx
</commit_message>
<xml_diff>
--- a/Simulations and Design Decisions.docx
+++ b/Simulations and Design Decisions.docx
@@ -140,13 +140,7 @@
                 <w:rPr>
                   <w:rFonts w:ascii="Cambria Math" w:hAnsi="Cambria Math"/>
                 </w:rPr>
-                <m:t xml:space="preserve"> </m:t>
-              </m:r>
-              <m:r>
-                <w:rPr>
-                  <w:rFonts w:ascii="Cambria Math" w:hAnsi="Cambria Math"/>
-                </w:rPr>
-                <m:t xml:space="preserve">D </m:t>
+                <m:t xml:space="preserve"> D </m:t>
               </m:r>
               <m:sSub>
                 <m:sSubPr>
@@ -354,13 +348,7 @@
           <w:rPr>
             <w:rFonts w:ascii="Cambria Math" w:hAnsi="Cambria Math"/>
           </w:rPr>
-          <m:t>=</m:t>
-        </m:r>
-        <m:r>
-          <w:rPr>
-            <w:rFonts w:ascii="Cambria Math" w:hAnsi="Cambria Math"/>
-          </w:rPr>
-          <m:t>47 uF</m:t>
+          <m:t>=47 uF</m:t>
         </m:r>
       </m:oMath>
       <w:r>
@@ -1055,13 +1043,7 @@
                 <w:rPr>
                   <w:rFonts w:ascii="Cambria Math" w:eastAsiaTheme="minorEastAsia" w:hAnsi="Cambria Math"/>
                 </w:rPr>
-                <m:t>2</m:t>
-              </m:r>
-              <m:r>
-                <w:rPr>
-                  <w:rFonts w:ascii="Cambria Math" w:eastAsiaTheme="minorEastAsia" w:hAnsi="Cambria Math"/>
-                </w:rPr>
-                <m:t>*13*</m:t>
+                <m:t>2*13*</m:t>
               </m:r>
               <m:sSup>
                 <m:sSupPr>
@@ -1156,13 +1138,7 @@
               <w:rPr>
                 <w:rFonts w:ascii="Cambria Math" w:hAnsi="Cambria Math"/>
               </w:rPr>
-              <m:t>Δ</m:t>
-            </m:r>
-            <m:r>
-              <w:rPr>
-                <w:rFonts w:ascii="Cambria Math" w:hAnsi="Cambria Math"/>
-              </w:rPr>
-              <m:t>V</m:t>
+              <m:t>ΔV</m:t>
             </m:r>
           </m:e>
           <m:sub>
@@ -1178,13 +1154,7 @@
           <w:rPr>
             <w:rFonts w:ascii="Cambria Math" w:hAnsi="Cambria Math"/>
           </w:rPr>
-          <m:t>=</m:t>
-        </m:r>
-        <m:r>
-          <w:rPr>
-            <w:rFonts w:ascii="Cambria Math" w:hAnsi="Cambria Math"/>
-          </w:rPr>
-          <m:t xml:space="preserve">0.1 </m:t>
+          <m:t xml:space="preserve">=0.1 </m:t>
         </m:r>
         <m:sSub>
           <m:sSubPr>
@@ -2110,13 +2080,7 @@
                 <w:rPr>
                   <w:rFonts w:ascii="Cambria Math" w:eastAsiaTheme="minorEastAsia" w:hAnsi="Cambria Math"/>
                 </w:rPr>
-                <m:t>*0.02</m:t>
-              </m:r>
-              <m:r>
-                <w:rPr>
-                  <w:rFonts w:ascii="Cambria Math" w:eastAsiaTheme="minorEastAsia" w:hAnsi="Cambria Math"/>
-                </w:rPr>
-                <m:t>*</m:t>
+                <m:t>*0.02*</m:t>
               </m:r>
               <m:sSup>
                 <m:sSupPr>
@@ -2172,19 +2136,7 @@
                     <w:rPr>
                       <w:rFonts w:ascii="Cambria Math" w:eastAsiaTheme="minorEastAsia" w:hAnsi="Cambria Math"/>
                     </w:rPr>
-                    <m:t>30</m:t>
-                  </m:r>
-                  <m:r>
-                    <w:rPr>
-                      <w:rFonts w:ascii="Cambria Math" w:eastAsiaTheme="minorEastAsia" w:hAnsi="Cambria Math"/>
-                    </w:rPr>
-                    <m:t>-</m:t>
-                  </m:r>
-                  <m:r>
-                    <w:rPr>
-                      <w:rFonts w:ascii="Cambria Math" w:eastAsiaTheme="minorEastAsia" w:hAnsi="Cambria Math"/>
-                    </w:rPr>
-                    <m:t>12</m:t>
+                    <m:t>30-12</m:t>
                   </m:r>
                 </m:den>
               </m:f>
@@ -2192,13 +2144,7 @@
                 <w:rPr>
                   <w:rFonts w:ascii="Cambria Math" w:eastAsiaTheme="minorEastAsia" w:hAnsi="Cambria Math"/>
                 </w:rPr>
-                <m:t>*</m:t>
-              </m:r>
-              <m:r>
-                <w:rPr>
-                  <w:rFonts w:ascii="Cambria Math" w:eastAsiaTheme="minorEastAsia" w:hAnsi="Cambria Math"/>
-                </w:rPr>
-                <m:t>60*</m:t>
+                <m:t>*60*</m:t>
               </m:r>
               <m:sSup>
                 <m:sSupPr>
@@ -2232,37 +2178,7 @@
             <w:rPr>
               <w:rFonts w:ascii="Cambria Math" w:eastAsiaTheme="minorEastAsia" w:hAnsi="Cambria Math"/>
             </w:rPr>
-            <m:t>=480 Ω</m:t>
-          </m:r>
-          <m:r>
-            <w:rPr>
-              <w:rFonts w:ascii="Cambria Math" w:eastAsiaTheme="minorEastAsia" w:hAnsi="Cambria Math"/>
-            </w:rPr>
-            <m:t xml:space="preserve"> </m:t>
-          </m:r>
-          <m:r>
-            <w:rPr>
-              <w:rFonts w:ascii="Cambria Math" w:eastAsiaTheme="minorEastAsia" w:hAnsi="Cambria Math"/>
-            </w:rPr>
-            <m:t xml:space="preserve">(Assumed leakage </m:t>
-          </m:r>
-          <m:r>
-            <w:rPr>
-              <w:rFonts w:ascii="Cambria Math" w:eastAsiaTheme="minorEastAsia" w:hAnsi="Cambria Math"/>
-            </w:rPr>
-            <m:t xml:space="preserve">inductance </m:t>
-          </m:r>
-          <m:r>
-            <w:rPr>
-              <w:rFonts w:ascii="Cambria Math" w:eastAsiaTheme="minorEastAsia" w:hAnsi="Cambria Math"/>
-            </w:rPr>
-            <m:t>is %2)</m:t>
-          </m:r>
-          <m:r>
-            <w:rPr>
-              <w:rFonts w:ascii="Cambria Math" w:eastAsiaTheme="minorEastAsia" w:hAnsi="Cambria Math"/>
-            </w:rPr>
-            <m:t xml:space="preserve">           </m:t>
+            <m:t xml:space="preserve">=480 Ω (Assumed leakage inductance is %2)           </m:t>
           </m:r>
         </m:oMath>
       </m:oMathPara>
@@ -2372,19 +2288,7 @@
           <w:rPr>
             <w:rFonts w:ascii="Cambria Math" w:hAnsi="Cambria Math"/>
           </w:rPr>
-          <m:t>=</m:t>
-        </m:r>
-        <m:r>
-          <w:rPr>
-            <w:rFonts w:ascii="Cambria Math" w:hAnsi="Cambria Math"/>
-          </w:rPr>
-          <m:t>4</m:t>
-        </m:r>
-        <m:r>
-          <w:rPr>
-            <w:rFonts w:ascii="Cambria Math" w:hAnsi="Cambria Math"/>
-          </w:rPr>
-          <m:t>MGhz</m:t>
+          <m:t>=4MGhz</m:t>
         </m:r>
       </m:oMath>
       <w:r>
@@ -2424,13 +2328,7 @@
           <w:rPr>
             <w:rFonts w:ascii="Cambria Math" w:hAnsi="Cambria Math"/>
           </w:rPr>
-          <m:t>=</m:t>
-        </m:r>
-        <m:r>
-          <w:rPr>
-            <w:rFonts w:ascii="Cambria Math" w:hAnsi="Cambria Math"/>
-          </w:rPr>
-          <m:t>1000pF</m:t>
+          <m:t>=1000pF</m:t>
         </m:r>
       </m:oMath>
     </w:p>
@@ -2517,13 +2415,7 @@
           <w:rPr>
             <w:rFonts w:ascii="Cambria Math" w:hAnsi="Cambria Math"/>
           </w:rPr>
-          <m:t>=</m:t>
-        </m:r>
-        <m:r>
-          <w:rPr>
-            <w:rFonts w:ascii="Cambria Math" w:hAnsi="Cambria Math"/>
-          </w:rPr>
-          <m:t>571.43pF</m:t>
+          <m:t>=571.43pF</m:t>
         </m:r>
       </m:oMath>
     </w:p>
@@ -2593,13 +2485,7 @@
           <w:rPr>
             <w:rFonts w:ascii="Cambria Math" w:hAnsi="Cambria Math"/>
           </w:rPr>
-          <m:t>=</m:t>
-        </m:r>
-        <m:r>
-          <w:rPr>
-            <w:rFonts w:ascii="Cambria Math" w:hAnsi="Cambria Math"/>
-          </w:rPr>
-          <m:t xml:space="preserve">100Ω </m:t>
+          <m:t xml:space="preserve">=100Ω </m:t>
         </m:r>
       </m:oMath>
       <w:r>
@@ -2639,13 +2525,7 @@
           <w:rPr>
             <w:rFonts w:ascii="Cambria Math" w:hAnsi="Cambria Math"/>
           </w:rPr>
-          <m:t>=</m:t>
-        </m:r>
-        <m:r>
-          <w:rPr>
-            <w:rFonts w:ascii="Cambria Math" w:hAnsi="Cambria Math"/>
-          </w:rPr>
-          <m:t>330pF</m:t>
+          <m:t>=330pF</m:t>
         </m:r>
       </m:oMath>
     </w:p>
@@ -2684,6 +2564,7 @@
       </w:pPr>
       <w:r>
         <w:rPr>
+          <w:noProof/>
           <w:sz w:val="32"/>
           <w:szCs w:val="32"/>
         </w:rPr>
@@ -2827,6 +2708,7 @@
       </w:pPr>
       <w:r>
         <w:rPr>
+          <w:noProof/>
           <w:sz w:val="32"/>
           <w:szCs w:val="32"/>
         </w:rPr>
@@ -2967,6 +2849,7 @@
       </w:pPr>
       <w:r>
         <w:rPr>
+          <w:noProof/>
           <w:sz w:val="32"/>
           <w:szCs w:val="32"/>
         </w:rPr>
@@ -3054,6 +2937,7 @@
       </w:pPr>
       <w:r>
         <w:rPr>
+          <w:noProof/>
           <w:sz w:val="32"/>
           <w:szCs w:val="32"/>
         </w:rPr>
@@ -3096,7 +2980,16 @@
     </w:p>
     <w:p>
       <w:r>
-        <w:t>-For our controller IC, we opted to use UC 3843 because of its current mode abilities.</w:t>
+        <w:t>-For our controller IC, we opted to use UC 3843</w:t>
+      </w:r>
+      <w:r>
+        <w:t xml:space="preserve"> Current Mode PWM Controller</w:t>
+      </w:r>
+      <w:r>
+        <w:t>(LT1243 is pin to pin equivalent of this IC in LTSpice)</w:t>
+      </w:r>
+      <w:r>
+        <w:t xml:space="preserve"> because of its current mode abilities.</w:t>
       </w:r>
       <w:r>
         <w:t xml:space="preserve"> It includes a gate driver for the MOSFET and can operate up to %100 duty cycle (Although our maximum duty cycle is %50). </w:t>
@@ -4523,23 +4416,7 @@
           <w:i/>
           <w:iCs/>
         </w:rPr>
-        <w:t xml:space="preserve"> (</w:t>
-      </w:r>
-      <w:r>
-        <w:rPr>
-          <w:rFonts w:eastAsiaTheme="minorEastAsia"/>
-          <w:i/>
-          <w:iCs/>
-        </w:rPr>
-        <w:t>With</w:t>
-      </w:r>
-      <w:r>
-        <w:rPr>
-          <w:rFonts w:eastAsiaTheme="minorEastAsia"/>
-          <w:i/>
-          <w:iCs/>
-        </w:rPr>
-        <w:t xml:space="preserve"> RCD snubber)</w:t>
+        <w:t xml:space="preserve"> (With RCD snubber)</w:t>
       </w:r>
     </w:p>
     <w:p>
@@ -4739,23 +4616,7 @@
           <w:i/>
           <w:iCs/>
         </w:rPr>
-        <w:t xml:space="preserve"> (</w:t>
-      </w:r>
-      <w:r>
-        <w:rPr>
-          <w:rFonts w:eastAsiaTheme="minorEastAsia"/>
-          <w:i/>
-          <w:iCs/>
-        </w:rPr>
-        <w:t xml:space="preserve">With </w:t>
-      </w:r>
-      <w:r>
-        <w:rPr>
-          <w:rFonts w:eastAsiaTheme="minorEastAsia"/>
-          <w:i/>
-          <w:iCs/>
-        </w:rPr>
-        <w:t>RCD snubber)</w:t>
+        <w:t xml:space="preserve"> (With RCD snubber)</w:t>
       </w:r>
     </w:p>
     <w:p>
@@ -4944,14 +4805,7 @@
           <w:i/>
           <w:iCs/>
         </w:rPr>
-        <w:t xml:space="preserve">Output Voltage and Current waveforms </w:t>
-      </w:r>
-      <w:r>
-        <w:rPr>
-          <w:i/>
-          <w:iCs/>
-        </w:rPr>
-        <w:t>at %100, %75, %50, %25 loads</w:t>
+        <w:t>Output Voltage and Current waveforms at %100, %75, %50, %25 loads</w:t>
       </w:r>
     </w:p>
     <w:p>
@@ -5045,28 +4899,7 @@
           <w:i/>
           <w:iCs/>
         </w:rPr>
-        <w:t xml:space="preserve">Output </w:t>
-      </w:r>
-      <w:r>
-        <w:rPr>
-          <w:i/>
-          <w:iCs/>
-        </w:rPr>
-        <w:t xml:space="preserve">and Input </w:t>
-      </w:r>
-      <w:r>
-        <w:rPr>
-          <w:i/>
-          <w:iCs/>
-        </w:rPr>
-        <w:t xml:space="preserve">Voltage waveforms </w:t>
-      </w:r>
-      <w:r>
-        <w:rPr>
-          <w:i/>
-          <w:iCs/>
-        </w:rPr>
-        <w:t>for Low Input Voltage to High Input Voltage Situation</w:t>
+        <w:t>Output and Input Voltage waveforms for Low Input Voltage to High Input Voltage Situation</w:t>
       </w:r>
     </w:p>
     <w:p>
@@ -5152,14 +4985,7 @@
           <w:i/>
           <w:iCs/>
         </w:rPr>
-        <w:t xml:space="preserve">Output Voltage waveform for </w:t>
-      </w:r>
-      <w:r>
-        <w:rPr>
-          <w:i/>
-          <w:iCs/>
-        </w:rPr>
-        <w:t>%100 Load to %10 Load Condition</w:t>
+        <w:t>Output Voltage waveform for %100 Load to %10 Load Condition</w:t>
       </w:r>
     </w:p>
     <w:p>

</xml_diff>